<commit_message>
Setup bug fixes. Logging system.
</commit_message>
<xml_diff>
--- a/Design/ImplementationsList.docx
+++ b/Design/ImplementationsList.docx
@@ -7,8 +7,13 @@
         <w:pStyle w:val="Tytu"/>
         <w:spacing w:after="240"/>
       </w:pPr>
-      <w:r>
-        <w:t>Fools Engine</w:t>
+      <w:proofErr w:type="spellStart"/>
+      <w:r>
+        <w:t>Fools</w:t>
+      </w:r>
+      <w:proofErr w:type="spellEnd"/>
+      <w:r>
+        <w:t xml:space="preserve"> Engine</w:t>
       </w:r>
     </w:p>
     <w:p>
@@ -16,9 +21,10 @@
         <w:pStyle w:val="Akapitzlist"/>
         <w:numPr>
           <w:ilvl w:val="0"/>
-          <w:numId w:val="2"/>
-        </w:numPr>
-      </w:pPr>
+          <w:numId w:val="3"/>
+        </w:numPr>
+      </w:pPr>
+      <w:proofErr w:type="spellStart"/>
       <w:r>
         <w:rPr>
           <w:rStyle w:val="Wyrnienieintensywne"/>
@@ -26,145 +32,263 @@
           <w:iCs w:val="0"/>
           <w:color w:val="auto"/>
         </w:rPr>
-        <w:t>Entry Point</w:t>
-      </w:r>
-    </w:p>
-    <w:p>
-      <w:pPr>
-        <w:pStyle w:val="Akapitzlist"/>
-        <w:numPr>
-          <w:ilvl w:val="1"/>
-          <w:numId w:val="2"/>
-        </w:numPr>
-        <w:rPr>
-          <w:sz w:val="24"/>
-          <w:szCs w:val="24"/>
-        </w:rPr>
-      </w:pPr>
-      <w:r>
-        <w:rPr>
-          <w:sz w:val="24"/>
-          <w:szCs w:val="24"/>
-        </w:rPr>
-        <w:t>C</w:t>
-      </w:r>
-      <w:r>
-        <w:rPr>
-          <w:sz w:val="24"/>
-          <w:szCs w:val="24"/>
-        </w:rPr>
-        <w:t>ontrol</w:t>
-      </w:r>
-      <w:r>
-        <w:rPr>
-          <w:sz w:val="24"/>
-          <w:szCs w:val="24"/>
-        </w:rPr>
-        <w:t>led by an engine</w:t>
-      </w:r>
-    </w:p>
-    <w:p>
-      <w:pPr>
-        <w:pStyle w:val="Akapitzlist"/>
-        <w:numPr>
-          <w:ilvl w:val="0"/>
-          <w:numId w:val="2"/>
-        </w:numPr>
+        <w:t>Entry</w:t>
+      </w:r>
+      <w:proofErr w:type="spellEnd"/>
+      <w:r>
         <w:rPr>
           <w:rStyle w:val="Wyrnienieintensywne"/>
           <w:i w:val="0"/>
           <w:iCs w:val="0"/>
           <w:color w:val="auto"/>
         </w:rPr>
-      </w:pPr>
-      <w:r>
+        <w:t xml:space="preserve"> Point</w:t>
+      </w:r>
+    </w:p>
+    <w:p>
+      <w:pPr>
+        <w:pStyle w:val="Akapitzlist"/>
+        <w:numPr>
+          <w:ilvl w:val="1"/>
+          <w:numId w:val="3"/>
+        </w:numPr>
+        <w:rPr>
+          <w:sz w:val="24"/>
+          <w:szCs w:val="24"/>
+        </w:rPr>
+      </w:pPr>
+      <w:proofErr w:type="spellStart"/>
+      <w:r>
+        <w:rPr>
+          <w:sz w:val="24"/>
+          <w:szCs w:val="24"/>
+        </w:rPr>
+        <w:t>C</w:t>
+      </w:r>
+      <w:r>
+        <w:rPr>
+          <w:sz w:val="24"/>
+          <w:szCs w:val="24"/>
+        </w:rPr>
+        <w:t>ontrol</w:t>
+      </w:r>
+      <w:r>
+        <w:rPr>
+          <w:sz w:val="24"/>
+          <w:szCs w:val="24"/>
+        </w:rPr>
+        <w:t>led</w:t>
+      </w:r>
+      <w:proofErr w:type="spellEnd"/>
+      <w:r>
+        <w:rPr>
+          <w:sz w:val="24"/>
+          <w:szCs w:val="24"/>
+        </w:rPr>
+        <w:t xml:space="preserve"> by </w:t>
+      </w:r>
+      <w:proofErr w:type="spellStart"/>
+      <w:r>
+        <w:rPr>
+          <w:sz w:val="24"/>
+          <w:szCs w:val="24"/>
+        </w:rPr>
+        <w:t>an</w:t>
+      </w:r>
+      <w:proofErr w:type="spellEnd"/>
+      <w:r>
+        <w:rPr>
+          <w:sz w:val="24"/>
+          <w:szCs w:val="24"/>
+        </w:rPr>
+        <w:t xml:space="preserve"> </w:t>
+      </w:r>
+      <w:proofErr w:type="spellStart"/>
+      <w:r>
+        <w:rPr>
+          <w:sz w:val="24"/>
+          <w:szCs w:val="24"/>
+        </w:rPr>
+        <w:t>engine</w:t>
+      </w:r>
+      <w:proofErr w:type="spellEnd"/>
+    </w:p>
+    <w:p>
+      <w:pPr>
+        <w:pStyle w:val="Akapitzlist"/>
+        <w:numPr>
+          <w:ilvl w:val="0"/>
+          <w:numId w:val="3"/>
+        </w:numPr>
         <w:rPr>
           <w:rStyle w:val="Wyrnienieintensywne"/>
           <w:i w:val="0"/>
           <w:iCs w:val="0"/>
           <w:color w:val="auto"/>
         </w:rPr>
-        <w:t>Main Layer</w:t>
-      </w:r>
+      </w:pPr>
+      <w:proofErr w:type="spellStart"/>
+      <w:r>
+        <w:rPr>
+          <w:rStyle w:val="Wyrnienieintensywne"/>
+          <w:i w:val="0"/>
+          <w:iCs w:val="0"/>
+          <w:color w:val="auto"/>
+        </w:rPr>
+        <w:t>Main</w:t>
+      </w:r>
+      <w:proofErr w:type="spellEnd"/>
+      <w:r>
+        <w:rPr>
+          <w:rStyle w:val="Wyrnienieintensywne"/>
+          <w:i w:val="0"/>
+          <w:iCs w:val="0"/>
+          <w:color w:val="auto"/>
+        </w:rPr>
+        <w:t xml:space="preserve"> </w:t>
+      </w:r>
+      <w:proofErr w:type="spellStart"/>
+      <w:r>
+        <w:rPr>
+          <w:rStyle w:val="Wyrnienieintensywne"/>
+          <w:i w:val="0"/>
+          <w:iCs w:val="0"/>
+          <w:color w:val="auto"/>
+        </w:rPr>
+        <w:t>Layer</w:t>
+      </w:r>
+      <w:proofErr w:type="spellEnd"/>
     </w:p>
     <w:p>
       <w:pPr>
         <w:pStyle w:val="Akapitzlist"/>
         <w:numPr>
           <w:ilvl w:val="1"/>
-          <w:numId w:val="2"/>
-        </w:numPr>
-      </w:pPr>
-      <w:r>
-        <w:t>application lifecycle</w:t>
-      </w:r>
+          <w:numId w:val="3"/>
+        </w:numPr>
+      </w:pPr>
+      <w:proofErr w:type="spellStart"/>
+      <w:r>
+        <w:t>application</w:t>
+      </w:r>
+      <w:proofErr w:type="spellEnd"/>
+      <w:r>
+        <w:t xml:space="preserve"> </w:t>
+      </w:r>
+      <w:proofErr w:type="spellStart"/>
+      <w:r>
+        <w:t>lifecycle</w:t>
+      </w:r>
+      <w:proofErr w:type="spellEnd"/>
     </w:p>
     <w:p>
       <w:pPr>
         <w:pStyle w:val="Akapitzlist"/>
         <w:numPr>
           <w:ilvl w:val="1"/>
-          <w:numId w:val="2"/>
-        </w:numPr>
-      </w:pPr>
-      <w:r>
-        <w:t>main run loop</w:t>
-      </w:r>
+          <w:numId w:val="3"/>
+        </w:numPr>
+      </w:pPr>
+      <w:proofErr w:type="spellStart"/>
+      <w:r>
+        <w:t>main</w:t>
+      </w:r>
+      <w:proofErr w:type="spellEnd"/>
+      <w:r>
+        <w:t xml:space="preserve"> run </w:t>
+      </w:r>
+      <w:proofErr w:type="spellStart"/>
+      <w:r>
+        <w:t>loop</w:t>
+      </w:r>
+      <w:proofErr w:type="spellEnd"/>
     </w:p>
     <w:p>
       <w:pPr>
         <w:pStyle w:val="Akapitzlist"/>
         <w:numPr>
           <w:ilvl w:val="1"/>
-          <w:numId w:val="2"/>
-        </w:numPr>
-      </w:pPr>
-      <w:r>
-        <w:t>events handling</w:t>
-      </w:r>
+          <w:numId w:val="3"/>
+        </w:numPr>
+      </w:pPr>
+      <w:proofErr w:type="spellStart"/>
+      <w:r>
+        <w:t>events</w:t>
+      </w:r>
+      <w:proofErr w:type="spellEnd"/>
+      <w:r>
+        <w:t xml:space="preserve"> </w:t>
+      </w:r>
+      <w:proofErr w:type="spellStart"/>
+      <w:r>
+        <w:t>handling</w:t>
+      </w:r>
+      <w:proofErr w:type="spellEnd"/>
     </w:p>
     <w:p>
       <w:pPr>
         <w:pStyle w:val="Akapitzlist"/>
         <w:numPr>
           <w:ilvl w:val="1"/>
-          <w:numId w:val="2"/>
-        </w:numPr>
-      </w:pPr>
-      <w:r>
-        <w:t>evoking systems</w:t>
-      </w:r>
+          <w:numId w:val="3"/>
+        </w:numPr>
+      </w:pPr>
+      <w:proofErr w:type="spellStart"/>
+      <w:r>
+        <w:t>evoking</w:t>
+      </w:r>
+      <w:proofErr w:type="spellEnd"/>
+      <w:r>
+        <w:t xml:space="preserve"> </w:t>
+      </w:r>
+      <w:proofErr w:type="spellStart"/>
+      <w:r>
+        <w:t>systems</w:t>
+      </w:r>
+      <w:proofErr w:type="spellEnd"/>
     </w:p>
     <w:p>
       <w:pPr>
         <w:pStyle w:val="Akapitzlist"/>
         <w:numPr>
           <w:ilvl w:val="0"/>
-          <w:numId w:val="2"/>
-        </w:numPr>
-      </w:pPr>
-      <w:r>
-        <w:t>Window Layer</w:t>
-      </w:r>
+          <w:numId w:val="3"/>
+        </w:numPr>
+      </w:pPr>
+      <w:proofErr w:type="spellStart"/>
+      <w:r>
+        <w:t>Window</w:t>
+      </w:r>
+      <w:proofErr w:type="spellEnd"/>
+      <w:r>
+        <w:t xml:space="preserve"> </w:t>
+      </w:r>
+      <w:proofErr w:type="spellStart"/>
+      <w:r>
+        <w:t>Layer</w:t>
+      </w:r>
+      <w:proofErr w:type="spellEnd"/>
     </w:p>
     <w:p>
       <w:pPr>
         <w:pStyle w:val="Akapitzlist"/>
         <w:numPr>
           <w:ilvl w:val="1"/>
-          <w:numId w:val="2"/>
-        </w:numPr>
-      </w:pPr>
+          <w:numId w:val="3"/>
+        </w:numPr>
+      </w:pPr>
+      <w:proofErr w:type="spellStart"/>
       <w:r>
         <w:t>Events</w:t>
       </w:r>
+      <w:proofErr w:type="spellEnd"/>
     </w:p>
     <w:p>
       <w:pPr>
         <w:pStyle w:val="Akapitzlist"/>
         <w:numPr>
           <w:ilvl w:val="1"/>
-          <w:numId w:val="2"/>
+          <w:numId w:val="3"/>
         </w:numPr>
       </w:pPr>
       <w:r>
@@ -176,31 +300,35 @@
         <w:pStyle w:val="Akapitzlist"/>
         <w:numPr>
           <w:ilvl w:val="1"/>
-          <w:numId w:val="2"/>
-        </w:numPr>
-      </w:pPr>
+          <w:numId w:val="3"/>
+        </w:numPr>
+      </w:pPr>
+      <w:proofErr w:type="spellStart"/>
       <w:r>
         <w:t>States</w:t>
       </w:r>
+      <w:proofErr w:type="spellEnd"/>
     </w:p>
     <w:p>
       <w:pPr>
         <w:pStyle w:val="Akapitzlist"/>
         <w:numPr>
           <w:ilvl w:val="0"/>
-          <w:numId w:val="2"/>
-        </w:numPr>
-      </w:pPr>
+          <w:numId w:val="3"/>
+        </w:numPr>
+      </w:pPr>
+      <w:proofErr w:type="spellStart"/>
       <w:r>
         <w:t>Renderer</w:t>
       </w:r>
+      <w:proofErr w:type="spellEnd"/>
     </w:p>
     <w:p>
       <w:pPr>
         <w:pStyle w:val="Akapitzlist"/>
         <w:numPr>
           <w:ilvl w:val="1"/>
-          <w:numId w:val="2"/>
+          <w:numId w:val="3"/>
         </w:numPr>
       </w:pPr>
       <w:r>
@@ -212,7 +340,7 @@
         <w:pStyle w:val="Akapitzlist"/>
         <w:numPr>
           <w:ilvl w:val="1"/>
-          <w:numId w:val="2"/>
+          <w:numId w:val="3"/>
         </w:numPr>
       </w:pPr>
       <w:r>
@@ -224,19 +352,29 @@
         <w:pStyle w:val="Akapitzlist"/>
         <w:numPr>
           <w:ilvl w:val="0"/>
-          <w:numId w:val="2"/>
-        </w:numPr>
-      </w:pPr>
-      <w:r>
-        <w:t>Render API abstractions</w:t>
-      </w:r>
+          <w:numId w:val="3"/>
+        </w:numPr>
+      </w:pPr>
+      <w:proofErr w:type="spellStart"/>
+      <w:r>
+        <w:t>Render</w:t>
+      </w:r>
+      <w:proofErr w:type="spellEnd"/>
+      <w:r>
+        <w:t xml:space="preserve"> API </w:t>
+      </w:r>
+      <w:proofErr w:type="spellStart"/>
+      <w:r>
+        <w:t>abstractions</w:t>
+      </w:r>
+      <w:proofErr w:type="spellEnd"/>
     </w:p>
     <w:p>
       <w:pPr>
         <w:pStyle w:val="Akapitzlist"/>
         <w:numPr>
           <w:ilvl w:val="0"/>
-          <w:numId w:val="2"/>
+          <w:numId w:val="3"/>
         </w:numPr>
       </w:pPr>
       <w:r>
@@ -248,11 +386,25 @@
         <w:pStyle w:val="Akapitzlist"/>
         <w:numPr>
           <w:ilvl w:val="1"/>
-          <w:numId w:val="2"/>
-        </w:numPr>
-      </w:pPr>
-      <w:r>
-        <w:t>Logging system</w:t>
+          <w:numId w:val="3"/>
+        </w:numPr>
+        <w:rPr>
+          <w:rStyle w:val="Pogrubienie"/>
+        </w:rPr>
+      </w:pPr>
+      <w:proofErr w:type="spellStart"/>
+      <w:r>
+        <w:rPr>
+          <w:rStyle w:val="Pogrubienie"/>
+        </w:rPr>
+        <w:t>Logging</w:t>
+      </w:r>
+      <w:proofErr w:type="spellEnd"/>
+      <w:r>
+        <w:rPr>
+          <w:rStyle w:val="Pogrubienie"/>
+        </w:rPr>
+        <w:t xml:space="preserve"> system</w:t>
       </w:r>
     </w:p>
     <w:p>
@@ -260,7 +412,7 @@
         <w:pStyle w:val="Akapitzlist"/>
         <w:numPr>
           <w:ilvl w:val="1"/>
-          <w:numId w:val="2"/>
+          <w:numId w:val="3"/>
         </w:numPr>
       </w:pPr>
       <w:r>
@@ -272,23 +424,36 @@
         <w:pStyle w:val="Akapitzlist"/>
         <w:numPr>
           <w:ilvl w:val="0"/>
-          <w:numId w:val="2"/>
-        </w:numPr>
-      </w:pPr>
-      <w:r>
-        <w:t>Scripting language</w:t>
-      </w:r>
+          <w:numId w:val="3"/>
+        </w:numPr>
+      </w:pPr>
+      <w:r>
+        <w:t xml:space="preserve">Scripting </w:t>
+      </w:r>
+      <w:proofErr w:type="spellStart"/>
+      <w:r>
+        <w:t>language</w:t>
+      </w:r>
+      <w:proofErr w:type="spellEnd"/>
     </w:p>
     <w:p>
       <w:pPr>
         <w:pStyle w:val="Akapitzlist"/>
         <w:numPr>
           <w:ilvl w:val="0"/>
-          <w:numId w:val="2"/>
-        </w:numPr>
-      </w:pPr>
-      <w:r>
-        <w:t>Memory menagement system</w:t>
+          <w:numId w:val="3"/>
+        </w:numPr>
+      </w:pPr>
+      <w:r>
+        <w:t xml:space="preserve">Memory </w:t>
+      </w:r>
+      <w:proofErr w:type="spellStart"/>
+      <w:r>
+        <w:t>menagement</w:t>
+      </w:r>
+      <w:proofErr w:type="spellEnd"/>
+      <w:r>
+        <w:t xml:space="preserve"> system</w:t>
       </w:r>
     </w:p>
     <w:p>
@@ -296,11 +461,16 @@
         <w:pStyle w:val="Akapitzlist"/>
         <w:numPr>
           <w:ilvl w:val="0"/>
-          <w:numId w:val="2"/>
-        </w:numPr>
-      </w:pPr>
-      <w:r>
-        <w:t>Entity-component system</w:t>
+          <w:numId w:val="3"/>
+        </w:numPr>
+      </w:pPr>
+      <w:proofErr w:type="spellStart"/>
+      <w:r>
+        <w:t>Entity</w:t>
+      </w:r>
+      <w:proofErr w:type="spellEnd"/>
+      <w:r>
+        <w:t>-component system</w:t>
       </w:r>
     </w:p>
     <w:p>
@@ -308,19 +478,21 @@
         <w:pStyle w:val="Akapitzlist"/>
         <w:numPr>
           <w:ilvl w:val="0"/>
-          <w:numId w:val="2"/>
-        </w:numPr>
-      </w:pPr>
+          <w:numId w:val="3"/>
+        </w:numPr>
+      </w:pPr>
+      <w:proofErr w:type="spellStart"/>
       <w:r>
         <w:t>Phisics</w:t>
       </w:r>
+      <w:proofErr w:type="spellEnd"/>
     </w:p>
     <w:p>
       <w:pPr>
         <w:pStyle w:val="Akapitzlist"/>
         <w:numPr>
           <w:ilvl w:val="0"/>
-          <w:numId w:val="2"/>
+          <w:numId w:val="3"/>
         </w:numPr>
       </w:pPr>
       <w:r>
@@ -332,11 +504,16 @@
         <w:pStyle w:val="Akapitzlist"/>
         <w:numPr>
           <w:ilvl w:val="0"/>
-          <w:numId w:val="2"/>
-        </w:numPr>
-      </w:pPr>
-      <w:r>
-        <w:t>Build system</w:t>
+          <w:numId w:val="3"/>
+        </w:numPr>
+      </w:pPr>
+      <w:proofErr w:type="spellStart"/>
+      <w:r>
+        <w:t>Build</w:t>
+      </w:r>
+      <w:proofErr w:type="spellEnd"/>
+      <w:r>
+        <w:t xml:space="preserve"> system</w:t>
       </w:r>
     </w:p>
     <w:p>
@@ -344,11 +521,16 @@
         <w:pStyle w:val="Akapitzlist"/>
         <w:numPr>
           <w:ilvl w:val="1"/>
-          <w:numId w:val="2"/>
-        </w:numPr>
-      </w:pPr>
-      <w:r>
-        <w:t>Custom format</w:t>
+          <w:numId w:val="3"/>
+        </w:numPr>
+      </w:pPr>
+      <w:proofErr w:type="spellStart"/>
+      <w:r>
+        <w:t>Custom</w:t>
+      </w:r>
+      <w:proofErr w:type="spellEnd"/>
+      <w:r>
+        <w:t xml:space="preserve"> format</w:t>
       </w:r>
     </w:p>
     <w:p>
@@ -356,11 +538,44 @@
         <w:pStyle w:val="Akapitzlist"/>
         <w:numPr>
           <w:ilvl w:val="1"/>
-          <w:numId w:val="2"/>
-        </w:numPr>
-      </w:pPr>
-      <w:r>
-        <w:t>Hot swapping assets</w:t>
+          <w:numId w:val="3"/>
+        </w:numPr>
+      </w:pPr>
+      <w:r>
+        <w:t xml:space="preserve">Hot </w:t>
+      </w:r>
+      <w:proofErr w:type="spellStart"/>
+      <w:r>
+        <w:t>swapping</w:t>
+      </w:r>
+      <w:proofErr w:type="spellEnd"/>
+      <w:r>
+        <w:t xml:space="preserve"> </w:t>
+      </w:r>
+      <w:proofErr w:type="spellStart"/>
+      <w:r>
+        <w:t>assets</w:t>
+      </w:r>
+      <w:proofErr w:type="spellEnd"/>
+    </w:p>
+    <w:p>
+      <w:pPr>
+        <w:pStyle w:val="Akapitzlist"/>
+        <w:numPr>
+          <w:ilvl w:val="0"/>
+          <w:numId w:val="3"/>
+        </w:numPr>
+      </w:pPr>
+      <w:r>
+        <w:t xml:space="preserve">Systems </w:t>
+      </w:r>
+      <w:proofErr w:type="spellStart"/>
+      <w:r>
+        <w:t>initialization</w:t>
+      </w:r>
+      <w:proofErr w:type="spellEnd"/>
+      <w:r>
+        <w:t xml:space="preserve"> system</w:t>
       </w:r>
     </w:p>
     <w:sectPr>
@@ -376,6 +591,119 @@
 <file path=word/numbering.xml><?xml version="1.0" encoding="utf-8"?>
 <w:numbering xmlns:wpc="http://schemas.microsoft.com/office/word/2010/wordprocessingCanvas" xmlns:cx="http://schemas.microsoft.com/office/drawing/2014/chartex" xmlns:cx1="http://schemas.microsoft.com/office/drawing/2015/9/8/chartex" xmlns:cx2="http://schemas.microsoft.com/office/drawing/2015/10/21/chartex" xmlns:cx3="http://schemas.microsoft.com/office/drawing/2016/5/9/chartex" xmlns:cx4="http://schemas.microsoft.com/office/drawing/2016/5/10/chartex" xmlns:cx5="http://schemas.microsoft.com/office/drawing/2016/5/11/chartex" xmlns:cx6="http://schemas.microsoft.com/office/drawing/2016/5/12/chartex" xmlns:cx7="http://schemas.microsoft.com/office/drawing/2016/5/13/chartex" xmlns:cx8="http://schemas.microsoft.com/office/drawing/2016/5/14/chartex" xmlns:mc="http://schemas.openxmlformats.org/markup-compatibility/2006" xmlns:aink="http://schemas.microsoft.com/office/drawing/2016/ink" xmlns:am3d="http://schemas.microsoft.com/office/drawing/2017/model3d" xmlns:o="urn:schemas-microsoft-com:office:office" xmlns:r="http://schemas.openxmlformats.org/officeDocument/2006/relationships" xmlns:m="http://schemas.openxmlformats.org/officeDocument/2006/math" xmlns:v="urn:schemas-microsoft-com:vml" xmlns:wp14="http://schemas.microsoft.com/office/word/2010/wordprocessingDrawing" xmlns:wp="http://schemas.openxmlformats.org/drawingml/2006/wordprocessingDrawing" xmlns:w10="urn:schemas-microsoft-com:office:word" xmlns:w="http://schemas.openxmlformats.org/wordprocessingml/2006/main" xmlns:w14="http://schemas.microsoft.com/office/word/2010/wordml" xmlns:w15="http://schemas.microsoft.com/office/word/2012/wordml" xmlns:w16cex="http://schemas.microsoft.com/office/word/2018/wordml/cex" xmlns:w16cid="http://schemas.microsoft.com/office/word/2016/wordml/cid" xmlns:w16="http://schemas.microsoft.com/office/word/2018/wordml" xmlns:w16se="http://schemas.microsoft.com/office/word/2015/wordml/symex" xmlns:wpg="http://schemas.microsoft.com/office/word/2010/wordprocessingGroup" xmlns:wpi="http://schemas.microsoft.com/office/word/2010/wordprocessingInk" xmlns:wne="http://schemas.microsoft.com/office/word/2006/wordml" xmlns:wps="http://schemas.microsoft.com/office/word/2010/wordprocessingShape" mc:Ignorable="w14 w15 w16se w16cid w16 w16cex wp14">
   <w:abstractNum w:abstractNumId="0" w15:restartNumberingAfterBreak="0">
+    <w:nsid w:val="0C64091B"/>
+    <w:multiLevelType w:val="multilevel"/>
+    <w:tmpl w:val="04150021"/>
+    <w:lvl w:ilvl="0">
+      <w:start w:val="1"/>
+      <w:numFmt w:val="bullet"/>
+      <w:lvlText w:val=""/>
+      <w:lvlJc w:val="left"/>
+      <w:pPr>
+        <w:ind w:left="360" w:hanging="360"/>
+      </w:pPr>
+      <w:rPr>
+        <w:rFonts w:ascii="Wingdings" w:hAnsi="Wingdings" w:hint="default"/>
+      </w:rPr>
+    </w:lvl>
+    <w:lvl w:ilvl="1">
+      <w:start w:val="1"/>
+      <w:numFmt w:val="bullet"/>
+      <w:lvlText w:val=""/>
+      <w:lvlJc w:val="left"/>
+      <w:pPr>
+        <w:ind w:left="720" w:hanging="360"/>
+      </w:pPr>
+      <w:rPr>
+        <w:rFonts w:ascii="Wingdings" w:hAnsi="Wingdings" w:hint="default"/>
+      </w:rPr>
+    </w:lvl>
+    <w:lvl w:ilvl="2">
+      <w:start w:val="1"/>
+      <w:numFmt w:val="bullet"/>
+      <w:lvlText w:val=""/>
+      <w:lvlJc w:val="left"/>
+      <w:pPr>
+        <w:ind w:left="1080" w:hanging="360"/>
+      </w:pPr>
+      <w:rPr>
+        <w:rFonts w:ascii="Wingdings" w:hAnsi="Wingdings" w:hint="default"/>
+      </w:rPr>
+    </w:lvl>
+    <w:lvl w:ilvl="3">
+      <w:start w:val="1"/>
+      <w:numFmt w:val="bullet"/>
+      <w:lvlText w:val=""/>
+      <w:lvlJc w:val="left"/>
+      <w:pPr>
+        <w:ind w:left="1440" w:hanging="360"/>
+      </w:pPr>
+      <w:rPr>
+        <w:rFonts w:ascii="Symbol" w:hAnsi="Symbol" w:hint="default"/>
+      </w:rPr>
+    </w:lvl>
+    <w:lvl w:ilvl="4">
+      <w:start w:val="1"/>
+      <w:numFmt w:val="bullet"/>
+      <w:lvlText w:val=""/>
+      <w:lvlJc w:val="left"/>
+      <w:pPr>
+        <w:ind w:left="1800" w:hanging="360"/>
+      </w:pPr>
+      <w:rPr>
+        <w:rFonts w:ascii="Symbol" w:hAnsi="Symbol" w:hint="default"/>
+      </w:rPr>
+    </w:lvl>
+    <w:lvl w:ilvl="5">
+      <w:start w:val="1"/>
+      <w:numFmt w:val="bullet"/>
+      <w:lvlText w:val=""/>
+      <w:lvlJc w:val="left"/>
+      <w:pPr>
+        <w:ind w:left="2160" w:hanging="360"/>
+      </w:pPr>
+      <w:rPr>
+        <w:rFonts w:ascii="Wingdings" w:hAnsi="Wingdings" w:hint="default"/>
+      </w:rPr>
+    </w:lvl>
+    <w:lvl w:ilvl="6">
+      <w:start w:val="1"/>
+      <w:numFmt w:val="bullet"/>
+      <w:lvlText w:val=""/>
+      <w:lvlJc w:val="left"/>
+      <w:pPr>
+        <w:ind w:left="2520" w:hanging="360"/>
+      </w:pPr>
+      <w:rPr>
+        <w:rFonts w:ascii="Wingdings" w:hAnsi="Wingdings" w:hint="default"/>
+      </w:rPr>
+    </w:lvl>
+    <w:lvl w:ilvl="7">
+      <w:start w:val="1"/>
+      <w:numFmt w:val="bullet"/>
+      <w:lvlText w:val=""/>
+      <w:lvlJc w:val="left"/>
+      <w:pPr>
+        <w:ind w:left="2880" w:hanging="360"/>
+      </w:pPr>
+      <w:rPr>
+        <w:rFonts w:ascii="Symbol" w:hAnsi="Symbol" w:hint="default"/>
+      </w:rPr>
+    </w:lvl>
+    <w:lvl w:ilvl="8">
+      <w:start w:val="1"/>
+      <w:numFmt w:val="bullet"/>
+      <w:lvlText w:val=""/>
+      <w:lvlJc w:val="left"/>
+      <w:pPr>
+        <w:ind w:left="3240" w:hanging="360"/>
+      </w:pPr>
+      <w:rPr>
+        <w:rFonts w:ascii="Symbol" w:hAnsi="Symbol" w:hint="default"/>
+      </w:rPr>
+    </w:lvl>
+  </w:abstractNum>
+  <w:abstractNum w:abstractNumId="1" w15:restartNumberingAfterBreak="0">
     <w:nsid w:val="3EEB7951"/>
     <w:multiLevelType w:val="hybridMultilevel"/>
     <w:tmpl w:val="C51C5096"/>
@@ -461,7 +789,7 @@
       </w:pPr>
     </w:lvl>
   </w:abstractNum>
-  <w:abstractNum w:abstractNumId="1" w15:restartNumberingAfterBreak="0">
+  <w:abstractNum w:abstractNumId="2" w15:restartNumberingAfterBreak="0">
     <w:nsid w:val="7AEF7167"/>
     <w:multiLevelType w:val="hybridMultilevel"/>
     <w:tmpl w:val="B76EA504"/>
@@ -548,10 +876,13 @@
     </w:lvl>
   </w:abstractNum>
   <w:num w:numId="1">
-    <w:abstractNumId w:val="0"/>
+    <w:abstractNumId w:val="1"/>
   </w:num>
   <w:num w:numId="2">
-    <w:abstractNumId w:val="1"/>
+    <w:abstractNumId w:val="2"/>
+  </w:num>
+  <w:num w:numId="3">
+    <w:abstractNumId w:val="0"/>
   </w:num>
 </w:numbering>
 </file>
@@ -1073,6 +1404,17 @@
       <w:szCs w:val="32"/>
     </w:rPr>
   </w:style>
+  <w:style w:type="character" w:styleId="Pogrubienie">
+    <w:name w:val="Strong"/>
+    <w:basedOn w:val="Domylnaczcionkaakapitu"/>
+    <w:uiPriority w:val="22"/>
+    <w:qFormat/>
+    <w:rsid w:val="006A0647"/>
+    <w:rPr>
+      <w:b/>
+      <w:bCs/>
+    </w:rPr>
+  </w:style>
 </w:styles>
 </file>
 

</xml_diff>

<commit_message>
Project revival; Upgrade to VS 2022; Rendering context ambstraction and OpenGL impl.
</commit_message>
<xml_diff>
--- a/Design/ImplementationsList.docx
+++ b/Design/ImplementationsList.docx
@@ -1,19 +1,14 @@
 
 <file path=word/document.xml><?xml version="1.0" encoding="utf-8"?>
-<w:document xmlns:wpc="http://schemas.microsoft.com/office/word/2010/wordprocessingCanvas" xmlns:cx="http://schemas.microsoft.com/office/drawing/2014/chartex" xmlns:cx1="http://schemas.microsoft.com/office/drawing/2015/9/8/chartex" xmlns:cx2="http://schemas.microsoft.com/office/drawing/2015/10/21/chartex" xmlns:cx3="http://schemas.microsoft.com/office/drawing/2016/5/9/chartex" xmlns:cx4="http://schemas.microsoft.com/office/drawing/2016/5/10/chartex" xmlns:cx5="http://schemas.microsoft.com/office/drawing/2016/5/11/chartex" xmlns:cx6="http://schemas.microsoft.com/office/drawing/2016/5/12/chartex" xmlns:cx7="http://schemas.microsoft.com/office/drawing/2016/5/13/chartex" xmlns:cx8="http://schemas.microsoft.com/office/drawing/2016/5/14/chartex" xmlns:mc="http://schemas.openxmlformats.org/markup-compatibility/2006" xmlns:aink="http://schemas.microsoft.com/office/drawing/2016/ink" xmlns:am3d="http://schemas.microsoft.com/office/drawing/2017/model3d" xmlns:o="urn:schemas-microsoft-com:office:office" xmlns:r="http://schemas.openxmlformats.org/officeDocument/2006/relationships" xmlns:m="http://schemas.openxmlformats.org/officeDocument/2006/math" xmlns:v="urn:schemas-microsoft-com:vml" xmlns:wp14="http://schemas.microsoft.com/office/word/2010/wordprocessingDrawing" xmlns:wp="http://schemas.openxmlformats.org/drawingml/2006/wordprocessingDrawing" xmlns:w10="urn:schemas-microsoft-com:office:word" xmlns:w="http://schemas.openxmlformats.org/wordprocessingml/2006/main" xmlns:w14="http://schemas.microsoft.com/office/word/2010/wordml" xmlns:w15="http://schemas.microsoft.com/office/word/2012/wordml" xmlns:w16cex="http://schemas.microsoft.com/office/word/2018/wordml/cex" xmlns:w16cid="http://schemas.microsoft.com/office/word/2016/wordml/cid" xmlns:w16="http://schemas.microsoft.com/office/word/2018/wordml" xmlns:w16se="http://schemas.microsoft.com/office/word/2015/wordml/symex" xmlns:wpg="http://schemas.microsoft.com/office/word/2010/wordprocessingGroup" xmlns:wpi="http://schemas.microsoft.com/office/word/2010/wordprocessingInk" xmlns:wne="http://schemas.microsoft.com/office/word/2006/wordml" xmlns:wps="http://schemas.microsoft.com/office/word/2010/wordprocessingShape" mc:Ignorable="w14 w15 w16se w16cid w16 w16cex wp14">
+<w:document xmlns:wpc="http://schemas.microsoft.com/office/word/2010/wordprocessingCanvas" xmlns:cx="http://schemas.microsoft.com/office/drawing/2014/chartex" xmlns:cx1="http://schemas.microsoft.com/office/drawing/2015/9/8/chartex" xmlns:cx2="http://schemas.microsoft.com/office/drawing/2015/10/21/chartex" xmlns:cx3="http://schemas.microsoft.com/office/drawing/2016/5/9/chartex" xmlns:cx4="http://schemas.microsoft.com/office/drawing/2016/5/10/chartex" xmlns:cx5="http://schemas.microsoft.com/office/drawing/2016/5/11/chartex" xmlns:cx6="http://schemas.microsoft.com/office/drawing/2016/5/12/chartex" xmlns:cx7="http://schemas.microsoft.com/office/drawing/2016/5/13/chartex" xmlns:cx8="http://schemas.microsoft.com/office/drawing/2016/5/14/chartex" xmlns:mc="http://schemas.openxmlformats.org/markup-compatibility/2006" xmlns:aink="http://schemas.microsoft.com/office/drawing/2016/ink" xmlns:am3d="http://schemas.microsoft.com/office/drawing/2017/model3d" xmlns:o="urn:schemas-microsoft-com:office:office" xmlns:r="http://schemas.openxmlformats.org/officeDocument/2006/relationships" xmlns:m="http://schemas.openxmlformats.org/officeDocument/2006/math" xmlns:v="urn:schemas-microsoft-com:vml" xmlns:wp14="http://schemas.microsoft.com/office/word/2010/wordprocessingDrawing" xmlns:wp="http://schemas.openxmlformats.org/drawingml/2006/wordprocessingDrawing" xmlns:w10="urn:schemas-microsoft-com:office:word" xmlns:w="http://schemas.openxmlformats.org/wordprocessingml/2006/main" xmlns:w14="http://schemas.microsoft.com/office/word/2010/wordml" xmlns:w15="http://schemas.microsoft.com/office/word/2012/wordml" xmlns:w16cex="http://schemas.microsoft.com/office/word/2018/wordml/cex" xmlns:w16cid="http://schemas.microsoft.com/office/word/2016/wordml/cid" xmlns:w16="http://schemas.microsoft.com/office/word/2018/wordml" xmlns:w16sdtdh="http://schemas.microsoft.com/office/word/2020/wordml/sdtdatahash" xmlns:w16se="http://schemas.microsoft.com/office/word/2015/wordml/symex" xmlns:wpg="http://schemas.microsoft.com/office/word/2010/wordprocessingGroup" xmlns:wpi="http://schemas.microsoft.com/office/word/2010/wordprocessingInk" xmlns:wne="http://schemas.microsoft.com/office/word/2006/wordml" xmlns:wps="http://schemas.microsoft.com/office/word/2010/wordprocessingShape" mc:Ignorable="w14 w15 w16se w16cid w16 w16cex w16sdtdh wp14">
   <w:body>
     <w:p>
       <w:pPr>
         <w:pStyle w:val="Tytu"/>
         <w:spacing w:after="240"/>
       </w:pPr>
-      <w:proofErr w:type="spellStart"/>
-      <w:r>
-        <w:t>Fools</w:t>
-      </w:r>
-      <w:proofErr w:type="spellEnd"/>
-      <w:r>
-        <w:t xml:space="preserve"> Engine</w:t>
+      <w:r>
+        <w:t>Fools Engine</w:t>
       </w:r>
     </w:p>
     <w:p>
@@ -23,18 +18,71 @@
           <w:ilvl w:val="0"/>
           <w:numId w:val="3"/>
         </w:numPr>
-      </w:pPr>
-      <w:proofErr w:type="spellStart"/>
-      <w:r>
+        <w:rPr>
+          <w:b/>
+          <w:bCs/>
+        </w:rPr>
+      </w:pPr>
+      <w:r>
+        <w:rPr>
+          <w:rStyle w:val="Wyrnienieintensywne"/>
+          <w:b/>
+          <w:bCs/>
+          <w:i w:val="0"/>
+          <w:iCs w:val="0"/>
+          <w:color w:val="auto"/>
+        </w:rPr>
+        <w:t>Entry Point</w:t>
+      </w:r>
+    </w:p>
+    <w:p>
+      <w:pPr>
+        <w:pStyle w:val="Akapitzlist"/>
+        <w:numPr>
+          <w:ilvl w:val="1"/>
+          <w:numId w:val="3"/>
+        </w:numPr>
+        <w:rPr>
+          <w:b/>
+          <w:bCs/>
+        </w:rPr>
+      </w:pPr>
+      <w:r>
+        <w:rPr>
+          <w:b/>
+          <w:bCs/>
+        </w:rPr>
+        <w:t>C</w:t>
+      </w:r>
+      <w:r>
+        <w:rPr>
+          <w:b/>
+          <w:bCs/>
+        </w:rPr>
+        <w:t>ontrol</w:t>
+      </w:r>
+      <w:r>
+        <w:rPr>
+          <w:b/>
+          <w:bCs/>
+        </w:rPr>
+        <w:t>led by an engine</w:t>
+      </w:r>
+    </w:p>
+    <w:p>
+      <w:pPr>
+        <w:pStyle w:val="Akapitzlist"/>
+        <w:numPr>
+          <w:ilvl w:val="0"/>
+          <w:numId w:val="3"/>
+        </w:numPr>
         <w:rPr>
           <w:rStyle w:val="Wyrnienieintensywne"/>
           <w:i w:val="0"/>
           <w:iCs w:val="0"/>
           <w:color w:val="auto"/>
         </w:rPr>
-        <w:t>Entry</w:t>
-      </w:r>
-      <w:proofErr w:type="spellEnd"/>
+      </w:pPr>
       <w:r>
         <w:rPr>
           <w:rStyle w:val="Wyrnienieintensywne"/>
@@ -42,7 +90,7 @@
           <w:iCs w:val="0"/>
           <w:color w:val="auto"/>
         </w:rPr>
-        <w:t xml:space="preserve"> Point</w:t>
+        <w:t>Main Layer</w:t>
       </w:r>
     </w:p>
     <w:p>
@@ -53,65 +101,69 @@
           <w:numId w:val="3"/>
         </w:numPr>
         <w:rPr>
-          <w:sz w:val="24"/>
-          <w:szCs w:val="24"/>
-        </w:rPr>
-      </w:pPr>
-      <w:proofErr w:type="spellStart"/>
-      <w:r>
-        <w:rPr>
-          <w:sz w:val="24"/>
-          <w:szCs w:val="24"/>
-        </w:rPr>
-        <w:t>C</w:t>
-      </w:r>
-      <w:r>
-        <w:rPr>
-          <w:sz w:val="24"/>
-          <w:szCs w:val="24"/>
-        </w:rPr>
-        <w:t>ontrol</w:t>
-      </w:r>
-      <w:r>
-        <w:rPr>
-          <w:sz w:val="24"/>
-          <w:szCs w:val="24"/>
-        </w:rPr>
-        <w:t>led</w:t>
-      </w:r>
-      <w:proofErr w:type="spellEnd"/>
-      <w:r>
-        <w:rPr>
-          <w:sz w:val="24"/>
-          <w:szCs w:val="24"/>
-        </w:rPr>
-        <w:t xml:space="preserve"> by </w:t>
-      </w:r>
-      <w:proofErr w:type="spellStart"/>
-      <w:r>
-        <w:rPr>
-          <w:sz w:val="24"/>
-          <w:szCs w:val="24"/>
-        </w:rPr>
-        <w:t>an</w:t>
-      </w:r>
-      <w:proofErr w:type="spellEnd"/>
-      <w:r>
-        <w:rPr>
-          <w:sz w:val="24"/>
-          <w:szCs w:val="24"/>
-        </w:rPr>
-        <w:t xml:space="preserve"> </w:t>
-      </w:r>
-      <w:proofErr w:type="spellStart"/>
-      <w:r>
-        <w:rPr>
-          <w:sz w:val="24"/>
-          <w:szCs w:val="24"/>
-        </w:rPr>
-        <w:t>engine</w:t>
-      </w:r>
-      <w:proofErr w:type="spellEnd"/>
+          <w:b/>
+          <w:bCs/>
+        </w:rPr>
+      </w:pPr>
+      <w:r>
+        <w:rPr>
+          <w:b/>
+          <w:bCs/>
+        </w:rPr>
+        <w:t>application lifecycle</w:t>
+      </w:r>
+    </w:p>
+    <w:p>
+      <w:pPr>
+        <w:pStyle w:val="Akapitzlist"/>
+        <w:numPr>
+          <w:ilvl w:val="1"/>
+          <w:numId w:val="3"/>
+        </w:numPr>
+        <w:rPr>
+          <w:b/>
+          <w:bCs/>
+        </w:rPr>
+      </w:pPr>
+      <w:r>
+        <w:rPr>
+          <w:b/>
+          <w:bCs/>
+        </w:rPr>
+        <w:t>main run loop</w:t>
+      </w:r>
+    </w:p>
+    <w:p>
+      <w:pPr>
+        <w:pStyle w:val="Akapitzlist"/>
+        <w:numPr>
+          <w:ilvl w:val="1"/>
+          <w:numId w:val="3"/>
+        </w:numPr>
+        <w:rPr>
+          <w:b/>
+          <w:bCs/>
+        </w:rPr>
+      </w:pPr>
+      <w:r>
+        <w:rPr>
+          <w:b/>
+          <w:bCs/>
+        </w:rPr>
+        <w:t>events handling</w:t>
+      </w:r>
+    </w:p>
+    <w:p>
+      <w:pPr>
+        <w:pStyle w:val="Akapitzlist"/>
+        <w:numPr>
+          <w:ilvl w:val="1"/>
+          <w:numId w:val="3"/>
+        </w:numPr>
+      </w:pPr>
+      <w:r>
+        <w:t>evoking systems</w:t>
+      </w:r>
     </w:p>
     <w:p>
       <w:pPr>
@@ -120,44 +172,10 @@
           <w:ilvl w:val="0"/>
           <w:numId w:val="3"/>
         </w:numPr>
-        <w:rPr>
-          <w:rStyle w:val="Wyrnienieintensywne"/>
-          <w:i w:val="0"/>
-          <w:iCs w:val="0"/>
-          <w:color w:val="auto"/>
-        </w:rPr>
-      </w:pPr>
-      <w:proofErr w:type="spellStart"/>
-      <w:r>
-        <w:rPr>
-          <w:rStyle w:val="Wyrnienieintensywne"/>
-          <w:i w:val="0"/>
-          <w:iCs w:val="0"/>
-          <w:color w:val="auto"/>
-        </w:rPr>
-        <w:t>Main</w:t>
-      </w:r>
-      <w:proofErr w:type="spellEnd"/>
-      <w:r>
-        <w:rPr>
-          <w:rStyle w:val="Wyrnienieintensywne"/>
-          <w:i w:val="0"/>
-          <w:iCs w:val="0"/>
-          <w:color w:val="auto"/>
-        </w:rPr>
-        <w:t xml:space="preserve"> </w:t>
-      </w:r>
-      <w:proofErr w:type="spellStart"/>
-      <w:r>
-        <w:rPr>
-          <w:rStyle w:val="Wyrnienieintensywne"/>
-          <w:i w:val="0"/>
-          <w:iCs w:val="0"/>
-          <w:color w:val="auto"/>
-        </w:rPr>
-        <w:t>Layer</w:t>
-      </w:r>
-      <w:proofErr w:type="spellEnd"/>
+      </w:pPr>
+      <w:r>
+        <w:t>Window Layer</w:t>
+      </w:r>
     </w:p>
     <w:p>
       <w:pPr>
@@ -167,19 +185,9 @@
           <w:numId w:val="3"/>
         </w:numPr>
       </w:pPr>
-      <w:proofErr w:type="spellStart"/>
-      <w:r>
-        <w:t>application</w:t>
-      </w:r>
-      <w:proofErr w:type="spellEnd"/>
-      <w:r>
-        <w:t xml:space="preserve"> </w:t>
-      </w:r>
-      <w:proofErr w:type="spellStart"/>
-      <w:r>
-        <w:t>lifecycle</w:t>
-      </w:r>
-      <w:proofErr w:type="spellEnd"/>
+      <w:r>
+        <w:t>Events</w:t>
+      </w:r>
     </w:p>
     <w:p>
       <w:pPr>
@@ -189,19 +197,9 @@
           <w:numId w:val="3"/>
         </w:numPr>
       </w:pPr>
-      <w:proofErr w:type="spellStart"/>
-      <w:r>
-        <w:t>main</w:t>
-      </w:r>
-      <w:proofErr w:type="spellEnd"/>
-      <w:r>
-        <w:t xml:space="preserve"> run </w:t>
-      </w:r>
-      <w:proofErr w:type="spellStart"/>
-      <w:r>
-        <w:t>loop</w:t>
-      </w:r>
-      <w:proofErr w:type="spellEnd"/>
+      <w:r>
+        <w:t>Input</w:t>
+      </w:r>
     </w:p>
     <w:p>
       <w:pPr>
@@ -211,19 +209,21 @@
           <w:numId w:val="3"/>
         </w:numPr>
       </w:pPr>
-      <w:proofErr w:type="spellStart"/>
-      <w:r>
-        <w:t>events</w:t>
-      </w:r>
-      <w:proofErr w:type="spellEnd"/>
-      <w:r>
-        <w:t xml:space="preserve"> </w:t>
-      </w:r>
-      <w:proofErr w:type="spellStart"/>
-      <w:r>
-        <w:t>handling</w:t>
-      </w:r>
-      <w:proofErr w:type="spellEnd"/>
+      <w:r>
+        <w:t>States</w:t>
+      </w:r>
+    </w:p>
+    <w:p>
+      <w:pPr>
+        <w:pStyle w:val="Akapitzlist"/>
+        <w:numPr>
+          <w:ilvl w:val="0"/>
+          <w:numId w:val="3"/>
+        </w:numPr>
+      </w:pPr>
+      <w:r>
+        <w:t>Renderer</w:t>
+      </w:r>
     </w:p>
     <w:p>
       <w:pPr>
@@ -233,19 +233,9 @@
           <w:numId w:val="3"/>
         </w:numPr>
       </w:pPr>
-      <w:proofErr w:type="spellStart"/>
-      <w:r>
-        <w:t>evoking</w:t>
-      </w:r>
-      <w:proofErr w:type="spellEnd"/>
-      <w:r>
-        <w:t xml:space="preserve"> </w:t>
-      </w:r>
-      <w:proofErr w:type="spellStart"/>
-      <w:r>
-        <w:t>systems</w:t>
-      </w:r>
-      <w:proofErr w:type="spellEnd"/>
+      <w:r>
+        <w:t>2D</w:t>
+      </w:r>
     </w:p>
     <w:p>
       <w:pPr>
@@ -255,19 +245,21 @@
           <w:numId w:val="3"/>
         </w:numPr>
       </w:pPr>
-      <w:proofErr w:type="spellStart"/>
-      <w:r>
-        <w:t>Window</w:t>
-      </w:r>
-      <w:proofErr w:type="spellEnd"/>
-      <w:r>
-        <w:t xml:space="preserve"> </w:t>
-      </w:r>
-      <w:proofErr w:type="spellStart"/>
-      <w:r>
-        <w:t>Layer</w:t>
-      </w:r>
-      <w:proofErr w:type="spellEnd"/>
+      <w:r>
+        <w:t>Render API abstractions</w:t>
+      </w:r>
+    </w:p>
+    <w:p>
+      <w:pPr>
+        <w:pStyle w:val="Akapitzlist"/>
+        <w:numPr>
+          <w:ilvl w:val="0"/>
+          <w:numId w:val="3"/>
+        </w:numPr>
+      </w:pPr>
+      <w:r>
+        <w:t>Debugging suport</w:t>
+      </w:r>
     </w:p>
     <w:p>
       <w:pPr>
@@ -276,12 +268,16 @@
           <w:ilvl w:val="1"/>
           <w:numId w:val="3"/>
         </w:numPr>
-      </w:pPr>
-      <w:proofErr w:type="spellStart"/>
-      <w:r>
-        <w:t>Events</w:t>
-      </w:r>
-      <w:proofErr w:type="spellEnd"/>
+        <w:rPr>
+          <w:rStyle w:val="Pogrubienie"/>
+        </w:rPr>
+      </w:pPr>
+      <w:r>
+        <w:rPr>
+          <w:rStyle w:val="Pogrubienie"/>
+        </w:rPr>
+        <w:t>Logging system</w:t>
+      </w:r>
     </w:p>
     <w:p>
       <w:pPr>
@@ -290,9 +286,89 @@
           <w:ilvl w:val="1"/>
           <w:numId w:val="3"/>
         </w:numPr>
-      </w:pPr>
-      <w:r>
-        <w:t>Input</w:t>
+        <w:rPr>
+          <w:b/>
+          <w:bCs/>
+        </w:rPr>
+      </w:pPr>
+      <w:r>
+        <w:rPr>
+          <w:b/>
+          <w:bCs/>
+        </w:rPr>
+        <w:t>Profiler</w:t>
+      </w:r>
+    </w:p>
+    <w:p>
+      <w:pPr>
+        <w:pStyle w:val="Akapitzlist"/>
+        <w:numPr>
+          <w:ilvl w:val="0"/>
+          <w:numId w:val="3"/>
+        </w:numPr>
+      </w:pPr>
+      <w:r>
+        <w:t>Scripting language</w:t>
+      </w:r>
+    </w:p>
+    <w:p>
+      <w:pPr>
+        <w:pStyle w:val="Akapitzlist"/>
+        <w:numPr>
+          <w:ilvl w:val="0"/>
+          <w:numId w:val="3"/>
+        </w:numPr>
+      </w:pPr>
+      <w:r>
+        <w:t>Memory menagement system</w:t>
+      </w:r>
+    </w:p>
+    <w:p>
+      <w:pPr>
+        <w:pStyle w:val="Akapitzlist"/>
+        <w:numPr>
+          <w:ilvl w:val="0"/>
+          <w:numId w:val="3"/>
+        </w:numPr>
+      </w:pPr>
+      <w:r>
+        <w:t>Entity-component system</w:t>
+      </w:r>
+    </w:p>
+    <w:p>
+      <w:pPr>
+        <w:pStyle w:val="Akapitzlist"/>
+        <w:numPr>
+          <w:ilvl w:val="0"/>
+          <w:numId w:val="3"/>
+        </w:numPr>
+      </w:pPr>
+      <w:r>
+        <w:t>Phisics</w:t>
+      </w:r>
+    </w:p>
+    <w:p>
+      <w:pPr>
+        <w:pStyle w:val="Akapitzlist"/>
+        <w:numPr>
+          <w:ilvl w:val="0"/>
+          <w:numId w:val="3"/>
+        </w:numPr>
+      </w:pPr>
+      <w:r>
+        <w:t>File I/O, Virtual File System</w:t>
+      </w:r>
+    </w:p>
+    <w:p>
+      <w:pPr>
+        <w:pStyle w:val="Akapitzlist"/>
+        <w:numPr>
+          <w:ilvl w:val="0"/>
+          <w:numId w:val="3"/>
+        </w:numPr>
+      </w:pPr>
+      <w:r>
+        <w:t>Build system</w:t>
       </w:r>
     </w:p>
     <w:p>
@@ -303,11 +379,21 @@
           <w:numId w:val="3"/>
         </w:numPr>
       </w:pPr>
-      <w:proofErr w:type="spellStart"/>
-      <w:r>
-        <w:t>States</w:t>
-      </w:r>
-      <w:proofErr w:type="spellEnd"/>
+      <w:r>
+        <w:t>Custom format</w:t>
+      </w:r>
+    </w:p>
+    <w:p>
+      <w:pPr>
+        <w:pStyle w:val="Akapitzlist"/>
+        <w:numPr>
+          <w:ilvl w:val="1"/>
+          <w:numId w:val="3"/>
+        </w:numPr>
+      </w:pPr>
+      <w:r>
+        <w:t>Hot swapping assets</w:t>
+      </w:r>
     </w:p>
     <w:p>
       <w:pPr>
@@ -317,11 +403,21 @@
           <w:numId w:val="3"/>
         </w:numPr>
       </w:pPr>
-      <w:proofErr w:type="spellStart"/>
-      <w:r>
-        <w:t>Renderer</w:t>
-      </w:r>
-      <w:proofErr w:type="spellEnd"/>
+      <w:r>
+        <w:t>Systems initialization system</w:t>
+      </w:r>
+    </w:p>
+    <w:p>
+      <w:pPr>
+        <w:pStyle w:val="Akapitzlist"/>
+        <w:numPr>
+          <w:ilvl w:val="0"/>
+          <w:numId w:val="3"/>
+        </w:numPr>
+      </w:pPr>
+      <w:r>
+        <w:t>Scene</w:t>
+      </w:r>
     </w:p>
     <w:p>
       <w:pPr>
@@ -332,250 +428,7 @@
         </w:numPr>
       </w:pPr>
       <w:r>
-        <w:t>2D</w:t>
-      </w:r>
-    </w:p>
-    <w:p>
-      <w:pPr>
-        <w:pStyle w:val="Akapitzlist"/>
-        <w:numPr>
-          <w:ilvl w:val="1"/>
-          <w:numId w:val="3"/>
-        </w:numPr>
-      </w:pPr>
-      <w:r>
-        <w:t>3D</w:t>
-      </w:r>
-    </w:p>
-    <w:p>
-      <w:pPr>
-        <w:pStyle w:val="Akapitzlist"/>
-        <w:numPr>
-          <w:ilvl w:val="0"/>
-          <w:numId w:val="3"/>
-        </w:numPr>
-      </w:pPr>
-      <w:proofErr w:type="spellStart"/>
-      <w:r>
-        <w:t>Render</w:t>
-      </w:r>
-      <w:proofErr w:type="spellEnd"/>
-      <w:r>
-        <w:t xml:space="preserve"> API </w:t>
-      </w:r>
-      <w:proofErr w:type="spellStart"/>
-      <w:r>
-        <w:t>abstractions</w:t>
-      </w:r>
-      <w:proofErr w:type="spellEnd"/>
-    </w:p>
-    <w:p>
-      <w:pPr>
-        <w:pStyle w:val="Akapitzlist"/>
-        <w:numPr>
-          <w:ilvl w:val="0"/>
-          <w:numId w:val="3"/>
-        </w:numPr>
-      </w:pPr>
-      <w:r>
-        <w:t>Debugging suport</w:t>
-      </w:r>
-    </w:p>
-    <w:p>
-      <w:pPr>
-        <w:pStyle w:val="Akapitzlist"/>
-        <w:numPr>
-          <w:ilvl w:val="1"/>
-          <w:numId w:val="3"/>
-        </w:numPr>
-        <w:rPr>
-          <w:rStyle w:val="Pogrubienie"/>
-        </w:rPr>
-      </w:pPr>
-      <w:proofErr w:type="spellStart"/>
-      <w:r>
-        <w:rPr>
-          <w:rStyle w:val="Pogrubienie"/>
-        </w:rPr>
-        <w:t>Logging</w:t>
-      </w:r>
-      <w:proofErr w:type="spellEnd"/>
-      <w:r>
-        <w:rPr>
-          <w:rStyle w:val="Pogrubienie"/>
-        </w:rPr>
-        <w:t xml:space="preserve"> system</w:t>
-      </w:r>
-    </w:p>
-    <w:p>
-      <w:pPr>
-        <w:pStyle w:val="Akapitzlist"/>
-        <w:numPr>
-          <w:ilvl w:val="1"/>
-          <w:numId w:val="3"/>
-        </w:numPr>
-      </w:pPr>
-      <w:r>
-        <w:t>Profiler</w:t>
-      </w:r>
-    </w:p>
-    <w:p>
-      <w:pPr>
-        <w:pStyle w:val="Akapitzlist"/>
-        <w:numPr>
-          <w:ilvl w:val="0"/>
-          <w:numId w:val="3"/>
-        </w:numPr>
-      </w:pPr>
-      <w:r>
-        <w:t xml:space="preserve">Scripting </w:t>
-      </w:r>
-      <w:proofErr w:type="spellStart"/>
-      <w:r>
-        <w:t>language</w:t>
-      </w:r>
-      <w:proofErr w:type="spellEnd"/>
-    </w:p>
-    <w:p>
-      <w:pPr>
-        <w:pStyle w:val="Akapitzlist"/>
-        <w:numPr>
-          <w:ilvl w:val="0"/>
-          <w:numId w:val="3"/>
-        </w:numPr>
-      </w:pPr>
-      <w:r>
-        <w:t xml:space="preserve">Memory </w:t>
-      </w:r>
-      <w:proofErr w:type="spellStart"/>
-      <w:r>
-        <w:t>menagement</w:t>
-      </w:r>
-      <w:proofErr w:type="spellEnd"/>
-      <w:r>
-        <w:t xml:space="preserve"> system</w:t>
-      </w:r>
-    </w:p>
-    <w:p>
-      <w:pPr>
-        <w:pStyle w:val="Akapitzlist"/>
-        <w:numPr>
-          <w:ilvl w:val="0"/>
-          <w:numId w:val="3"/>
-        </w:numPr>
-      </w:pPr>
-      <w:proofErr w:type="spellStart"/>
-      <w:r>
-        <w:t>Entity</w:t>
-      </w:r>
-      <w:proofErr w:type="spellEnd"/>
-      <w:r>
-        <w:t>-component system</w:t>
-      </w:r>
-    </w:p>
-    <w:p>
-      <w:pPr>
-        <w:pStyle w:val="Akapitzlist"/>
-        <w:numPr>
-          <w:ilvl w:val="0"/>
-          <w:numId w:val="3"/>
-        </w:numPr>
-      </w:pPr>
-      <w:proofErr w:type="spellStart"/>
-      <w:r>
-        <w:t>Phisics</w:t>
-      </w:r>
-      <w:proofErr w:type="spellEnd"/>
-    </w:p>
-    <w:p>
-      <w:pPr>
-        <w:pStyle w:val="Akapitzlist"/>
-        <w:numPr>
-          <w:ilvl w:val="0"/>
-          <w:numId w:val="3"/>
-        </w:numPr>
-      </w:pPr>
-      <w:r>
-        <w:t>File I/O, Virtual File System</w:t>
-      </w:r>
-    </w:p>
-    <w:p>
-      <w:pPr>
-        <w:pStyle w:val="Akapitzlist"/>
-        <w:numPr>
-          <w:ilvl w:val="0"/>
-          <w:numId w:val="3"/>
-        </w:numPr>
-      </w:pPr>
-      <w:proofErr w:type="spellStart"/>
-      <w:r>
-        <w:t>Build</w:t>
-      </w:r>
-      <w:proofErr w:type="spellEnd"/>
-      <w:r>
-        <w:t xml:space="preserve"> system</w:t>
-      </w:r>
-    </w:p>
-    <w:p>
-      <w:pPr>
-        <w:pStyle w:val="Akapitzlist"/>
-        <w:numPr>
-          <w:ilvl w:val="1"/>
-          <w:numId w:val="3"/>
-        </w:numPr>
-      </w:pPr>
-      <w:proofErr w:type="spellStart"/>
-      <w:r>
-        <w:t>Custom</w:t>
-      </w:r>
-      <w:proofErr w:type="spellEnd"/>
-      <w:r>
-        <w:t xml:space="preserve"> format</w:t>
-      </w:r>
-    </w:p>
-    <w:p>
-      <w:pPr>
-        <w:pStyle w:val="Akapitzlist"/>
-        <w:numPr>
-          <w:ilvl w:val="1"/>
-          <w:numId w:val="3"/>
-        </w:numPr>
-      </w:pPr>
-      <w:r>
-        <w:t xml:space="preserve">Hot </w:t>
-      </w:r>
-      <w:proofErr w:type="spellStart"/>
-      <w:r>
-        <w:t>swapping</w:t>
-      </w:r>
-      <w:proofErr w:type="spellEnd"/>
-      <w:r>
-        <w:t xml:space="preserve"> </w:t>
-      </w:r>
-      <w:proofErr w:type="spellStart"/>
-      <w:r>
-        <w:t>assets</w:t>
-      </w:r>
-      <w:proofErr w:type="spellEnd"/>
-    </w:p>
-    <w:p>
-      <w:pPr>
-        <w:pStyle w:val="Akapitzlist"/>
-        <w:numPr>
-          <w:ilvl w:val="0"/>
-          <w:numId w:val="3"/>
-        </w:numPr>
-      </w:pPr>
-      <w:r>
-        <w:t xml:space="preserve">Systems </w:t>
-      </w:r>
-      <w:proofErr w:type="spellStart"/>
-      <w:r>
-        <w:t>initialization</w:t>
-      </w:r>
-      <w:proofErr w:type="spellEnd"/>
-      <w:r>
-        <w:t xml:space="preserve"> system</w:t>
+        <w:t>prefabs</w:t>
       </w:r>
     </w:p>
     <w:sectPr>
@@ -589,7 +442,7 @@
 </file>
 
 <file path=word/numbering.xml><?xml version="1.0" encoding="utf-8"?>
-<w:numbering xmlns:wpc="http://schemas.microsoft.com/office/word/2010/wordprocessingCanvas" xmlns:cx="http://schemas.microsoft.com/office/drawing/2014/chartex" xmlns:cx1="http://schemas.microsoft.com/office/drawing/2015/9/8/chartex" xmlns:cx2="http://schemas.microsoft.com/office/drawing/2015/10/21/chartex" xmlns:cx3="http://schemas.microsoft.com/office/drawing/2016/5/9/chartex" xmlns:cx4="http://schemas.microsoft.com/office/drawing/2016/5/10/chartex" xmlns:cx5="http://schemas.microsoft.com/office/drawing/2016/5/11/chartex" xmlns:cx6="http://schemas.microsoft.com/office/drawing/2016/5/12/chartex" xmlns:cx7="http://schemas.microsoft.com/office/drawing/2016/5/13/chartex" xmlns:cx8="http://schemas.microsoft.com/office/drawing/2016/5/14/chartex" xmlns:mc="http://schemas.openxmlformats.org/markup-compatibility/2006" xmlns:aink="http://schemas.microsoft.com/office/drawing/2016/ink" xmlns:am3d="http://schemas.microsoft.com/office/drawing/2017/model3d" xmlns:o="urn:schemas-microsoft-com:office:office" xmlns:r="http://schemas.openxmlformats.org/officeDocument/2006/relationships" xmlns:m="http://schemas.openxmlformats.org/officeDocument/2006/math" xmlns:v="urn:schemas-microsoft-com:vml" xmlns:wp14="http://schemas.microsoft.com/office/word/2010/wordprocessingDrawing" xmlns:wp="http://schemas.openxmlformats.org/drawingml/2006/wordprocessingDrawing" xmlns:w10="urn:schemas-microsoft-com:office:word" xmlns:w="http://schemas.openxmlformats.org/wordprocessingml/2006/main" xmlns:w14="http://schemas.microsoft.com/office/word/2010/wordml" xmlns:w15="http://schemas.microsoft.com/office/word/2012/wordml" xmlns:w16cex="http://schemas.microsoft.com/office/word/2018/wordml/cex" xmlns:w16cid="http://schemas.microsoft.com/office/word/2016/wordml/cid" xmlns:w16="http://schemas.microsoft.com/office/word/2018/wordml" xmlns:w16se="http://schemas.microsoft.com/office/word/2015/wordml/symex" xmlns:wpg="http://schemas.microsoft.com/office/word/2010/wordprocessingGroup" xmlns:wpi="http://schemas.microsoft.com/office/word/2010/wordprocessingInk" xmlns:wne="http://schemas.microsoft.com/office/word/2006/wordml" xmlns:wps="http://schemas.microsoft.com/office/word/2010/wordprocessingShape" mc:Ignorable="w14 w15 w16se w16cid w16 w16cex wp14">
+<w:numbering xmlns:wpc="http://schemas.microsoft.com/office/word/2010/wordprocessingCanvas" xmlns:cx="http://schemas.microsoft.com/office/drawing/2014/chartex" xmlns:cx1="http://schemas.microsoft.com/office/drawing/2015/9/8/chartex" xmlns:cx2="http://schemas.microsoft.com/office/drawing/2015/10/21/chartex" xmlns:cx3="http://schemas.microsoft.com/office/drawing/2016/5/9/chartex" xmlns:cx4="http://schemas.microsoft.com/office/drawing/2016/5/10/chartex" xmlns:cx5="http://schemas.microsoft.com/office/drawing/2016/5/11/chartex" xmlns:cx6="http://schemas.microsoft.com/office/drawing/2016/5/12/chartex" xmlns:cx7="http://schemas.microsoft.com/office/drawing/2016/5/13/chartex" xmlns:cx8="http://schemas.microsoft.com/office/drawing/2016/5/14/chartex" xmlns:mc="http://schemas.openxmlformats.org/markup-compatibility/2006" xmlns:aink="http://schemas.microsoft.com/office/drawing/2016/ink" xmlns:am3d="http://schemas.microsoft.com/office/drawing/2017/model3d" xmlns:o="urn:schemas-microsoft-com:office:office" xmlns:r="http://schemas.openxmlformats.org/officeDocument/2006/relationships" xmlns:m="http://schemas.openxmlformats.org/officeDocument/2006/math" xmlns:v="urn:schemas-microsoft-com:vml" xmlns:wp14="http://schemas.microsoft.com/office/word/2010/wordprocessingDrawing" xmlns:wp="http://schemas.openxmlformats.org/drawingml/2006/wordprocessingDrawing" xmlns:w10="urn:schemas-microsoft-com:office:word" xmlns:w="http://schemas.openxmlformats.org/wordprocessingml/2006/main" xmlns:w14="http://schemas.microsoft.com/office/word/2010/wordml" xmlns:w15="http://schemas.microsoft.com/office/word/2012/wordml" xmlns:w16cex="http://schemas.microsoft.com/office/word/2018/wordml/cex" xmlns:w16cid="http://schemas.microsoft.com/office/word/2016/wordml/cid" xmlns:w16="http://schemas.microsoft.com/office/word/2018/wordml" xmlns:w16sdtdh="http://schemas.microsoft.com/office/word/2020/wordml/sdtdatahash" xmlns:w16se="http://schemas.microsoft.com/office/word/2015/wordml/symex" xmlns:wpg="http://schemas.microsoft.com/office/word/2010/wordprocessingGroup" xmlns:wpi="http://schemas.microsoft.com/office/word/2010/wordprocessingInk" xmlns:wne="http://schemas.microsoft.com/office/word/2006/wordml" xmlns:wps="http://schemas.microsoft.com/office/word/2010/wordprocessingShape" mc:Ignorable="w14 w15 w16se w16cid w16 w16cex w16sdtdh wp14">
   <w:abstractNum w:abstractNumId="0" w15:restartNumberingAfterBreak="0">
     <w:nsid w:val="0C64091B"/>
     <w:multiLevelType w:val="multilevel"/>
@@ -888,7 +741,7 @@
 </file>
 
 <file path=word/styles.xml><?xml version="1.0" encoding="utf-8"?>
-<w:styles xmlns:mc="http://schemas.openxmlformats.org/markup-compatibility/2006" xmlns:r="http://schemas.openxmlformats.org/officeDocument/2006/relationships" xmlns:w="http://schemas.openxmlformats.org/wordprocessingml/2006/main" xmlns:w14="http://schemas.microsoft.com/office/word/2010/wordml" xmlns:w15="http://schemas.microsoft.com/office/word/2012/wordml" xmlns:w16cex="http://schemas.microsoft.com/office/word/2018/wordml/cex" xmlns:w16cid="http://schemas.microsoft.com/office/word/2016/wordml/cid" xmlns:w16="http://schemas.microsoft.com/office/word/2018/wordml" xmlns:w16se="http://schemas.microsoft.com/office/word/2015/wordml/symex" mc:Ignorable="w14 w15 w16se w16cid w16 w16cex">
+<w:styles xmlns:mc="http://schemas.openxmlformats.org/markup-compatibility/2006" xmlns:r="http://schemas.openxmlformats.org/officeDocument/2006/relationships" xmlns:w="http://schemas.openxmlformats.org/wordprocessingml/2006/main" xmlns:w14="http://schemas.microsoft.com/office/word/2010/wordml" xmlns:w15="http://schemas.microsoft.com/office/word/2012/wordml" xmlns:w16cex="http://schemas.microsoft.com/office/word/2018/wordml/cex" xmlns:w16cid="http://schemas.microsoft.com/office/word/2016/wordml/cid" xmlns:w16="http://schemas.microsoft.com/office/word/2018/wordml" xmlns:w16sdtdh="http://schemas.microsoft.com/office/word/2020/wordml/sdtdatahash" xmlns:w16se="http://schemas.microsoft.com/office/word/2015/wordml/symex" mc:Ignorable="w14 w15 w16se w16cid w16 w16cex w16sdtdh">
   <w:docDefaults>
     <w:rPrDefault>
       <w:rPr>

</xml_diff>